<commit_message>
Added JMeter screenshots and Tables
</commit_message>
<xml_diff>
--- a/Module 8.docx
+++ b/Module 8.docx
@@ -20,26 +20,431 @@
         <w:t>JMeter load testing on To Do Web UI:</w:t>
       </w:r>
     </w:p>
+    <w:p>
+      <w:r>
+        <w:rPr>
+          <w:noProof/>
+        </w:rPr>
+        <w:drawing>
+          <wp:inline distT="0" distB="0" distL="0" distR="0" wp14:anchorId="1644A775" wp14:editId="69C84DE0">
+            <wp:extent cx="5943600" cy="3349625"/>
+            <wp:effectExtent l="0" t="0" r="0" b="3175"/>
+            <wp:docPr id="874741420" name="Picture 1" descr="A screenshot of a computer&#10;&#10;Description automatically generated"/>
+            <wp:cNvGraphicFramePr>
+              <a:graphicFrameLocks xmlns:a="http://schemas.openxmlformats.org/drawingml/2006/main" noChangeAspect="1"/>
+            </wp:cNvGraphicFramePr>
+            <a:graphic xmlns:a="http://schemas.openxmlformats.org/drawingml/2006/main">
+              <a:graphicData uri="http://schemas.openxmlformats.org/drawingml/2006/picture">
+                <pic:pic xmlns:pic="http://schemas.openxmlformats.org/drawingml/2006/picture">
+                  <pic:nvPicPr>
+                    <pic:cNvPr id="874741420" name="Picture 1" descr="A screenshot of a computer&#10;&#10;Description automatically generated"/>
+                    <pic:cNvPicPr/>
+                  </pic:nvPicPr>
+                  <pic:blipFill>
+                    <a:blip r:embed="rId6"/>
+                    <a:stretch>
+                      <a:fillRect/>
+                    </a:stretch>
+                  </pic:blipFill>
+                  <pic:spPr>
+                    <a:xfrm>
+                      <a:off x="0" y="0"/>
+                      <a:ext cx="5943600" cy="3349625"/>
+                    </a:xfrm>
+                    <a:prstGeom prst="rect">
+                      <a:avLst/>
+                    </a:prstGeom>
+                  </pic:spPr>
+                </pic:pic>
+              </a:graphicData>
+            </a:graphic>
+          </wp:inline>
+        </w:drawing>
+      </w:r>
+    </w:p>
+    <w:p>
+      <w:r>
+        <w:rPr>
+          <w:noProof/>
+        </w:rPr>
+        <w:drawing>
+          <wp:inline distT="0" distB="0" distL="0" distR="0" wp14:anchorId="16E7089F" wp14:editId="70805BEC">
+            <wp:extent cx="5943600" cy="3361055"/>
+            <wp:effectExtent l="0" t="0" r="0" b="0"/>
+            <wp:docPr id="725813078" name="Picture 1" descr="A screenshot of a computer&#10;&#10;Description automatically generated"/>
+            <wp:cNvGraphicFramePr>
+              <a:graphicFrameLocks xmlns:a="http://schemas.openxmlformats.org/drawingml/2006/main" noChangeAspect="1"/>
+            </wp:cNvGraphicFramePr>
+            <a:graphic xmlns:a="http://schemas.openxmlformats.org/drawingml/2006/main">
+              <a:graphicData uri="http://schemas.openxmlformats.org/drawingml/2006/picture">
+                <pic:pic xmlns:pic="http://schemas.openxmlformats.org/drawingml/2006/picture">
+                  <pic:nvPicPr>
+                    <pic:cNvPr id="725813078" name="Picture 1" descr="A screenshot of a computer&#10;&#10;Description automatically generated"/>
+                    <pic:cNvPicPr/>
+                  </pic:nvPicPr>
+                  <pic:blipFill>
+                    <a:blip r:embed="rId7"/>
+                    <a:stretch>
+                      <a:fillRect/>
+                    </a:stretch>
+                  </pic:blipFill>
+                  <pic:spPr>
+                    <a:xfrm>
+                      <a:off x="0" y="0"/>
+                      <a:ext cx="5943600" cy="3361055"/>
+                    </a:xfrm>
+                    <a:prstGeom prst="rect">
+                      <a:avLst/>
+                    </a:prstGeom>
+                  </pic:spPr>
+                </pic:pic>
+              </a:graphicData>
+            </a:graphic>
+          </wp:inline>
+        </w:drawing>
+      </w:r>
+    </w:p>
+    <w:p>
+      <w:r>
+        <w:rPr>
+          <w:noProof/>
+        </w:rPr>
+        <w:lastRenderedPageBreak/>
+        <w:drawing>
+          <wp:inline distT="0" distB="0" distL="0" distR="0" wp14:anchorId="60DD7FED" wp14:editId="0CA62909">
+            <wp:extent cx="5943600" cy="3368675"/>
+            <wp:effectExtent l="0" t="0" r="0" b="3175"/>
+            <wp:docPr id="191969971" name="Picture 1" descr="A screenshot of a computer&#10;&#10;Description automatically generated"/>
+            <wp:cNvGraphicFramePr>
+              <a:graphicFrameLocks xmlns:a="http://schemas.openxmlformats.org/drawingml/2006/main" noChangeAspect="1"/>
+            </wp:cNvGraphicFramePr>
+            <a:graphic xmlns:a="http://schemas.openxmlformats.org/drawingml/2006/main">
+              <a:graphicData uri="http://schemas.openxmlformats.org/drawingml/2006/picture">
+                <pic:pic xmlns:pic="http://schemas.openxmlformats.org/drawingml/2006/picture">
+                  <pic:nvPicPr>
+                    <pic:cNvPr id="191969971" name="Picture 1" descr="A screenshot of a computer&#10;&#10;Description automatically generated"/>
+                    <pic:cNvPicPr/>
+                  </pic:nvPicPr>
+                  <pic:blipFill>
+                    <a:blip r:embed="rId8"/>
+                    <a:stretch>
+                      <a:fillRect/>
+                    </a:stretch>
+                  </pic:blipFill>
+                  <pic:spPr>
+                    <a:xfrm>
+                      <a:off x="0" y="0"/>
+                      <a:ext cx="5943600" cy="3368675"/>
+                    </a:xfrm>
+                    <a:prstGeom prst="rect">
+                      <a:avLst/>
+                    </a:prstGeom>
+                  </pic:spPr>
+                </pic:pic>
+              </a:graphicData>
+            </a:graphic>
+          </wp:inline>
+        </w:drawing>
+      </w:r>
+    </w:p>
+    <w:p>
+      <w:r>
+        <w:rPr>
+          <w:noProof/>
+        </w:rPr>
+        <w:drawing>
+          <wp:inline distT="0" distB="0" distL="0" distR="0" wp14:anchorId="643C70C0" wp14:editId="16090CAE">
+            <wp:extent cx="5943600" cy="3364865"/>
+            <wp:effectExtent l="0" t="0" r="0" b="6985"/>
+            <wp:docPr id="1016930411" name="Picture 1" descr="A screenshot of a computer&#10;&#10;Description automatically generated"/>
+            <wp:cNvGraphicFramePr>
+              <a:graphicFrameLocks xmlns:a="http://schemas.openxmlformats.org/drawingml/2006/main" noChangeAspect="1"/>
+            </wp:cNvGraphicFramePr>
+            <a:graphic xmlns:a="http://schemas.openxmlformats.org/drawingml/2006/main">
+              <a:graphicData uri="http://schemas.openxmlformats.org/drawingml/2006/picture">
+                <pic:pic xmlns:pic="http://schemas.openxmlformats.org/drawingml/2006/picture">
+                  <pic:nvPicPr>
+                    <pic:cNvPr id="1016930411" name="Picture 1" descr="A screenshot of a computer&#10;&#10;Description automatically generated"/>
+                    <pic:cNvPicPr/>
+                  </pic:nvPicPr>
+                  <pic:blipFill>
+                    <a:blip r:embed="rId9"/>
+                    <a:stretch>
+                      <a:fillRect/>
+                    </a:stretch>
+                  </pic:blipFill>
+                  <pic:spPr>
+                    <a:xfrm>
+                      <a:off x="0" y="0"/>
+                      <a:ext cx="5943600" cy="3364865"/>
+                    </a:xfrm>
+                    <a:prstGeom prst="rect">
+                      <a:avLst/>
+                    </a:prstGeom>
+                  </pic:spPr>
+                </pic:pic>
+              </a:graphicData>
+            </a:graphic>
+          </wp:inline>
+        </w:drawing>
+      </w:r>
+    </w:p>
+    <w:p>
+      <w:r>
+        <w:rPr>
+          <w:noProof/>
+        </w:rPr>
+        <w:lastRenderedPageBreak/>
+        <w:drawing>
+          <wp:inline distT="0" distB="0" distL="0" distR="0" wp14:anchorId="29F3D218" wp14:editId="6F79546A">
+            <wp:extent cx="5943600" cy="3352800"/>
+            <wp:effectExtent l="0" t="0" r="0" b="0"/>
+            <wp:docPr id="1203038928" name="Picture 1" descr="A screenshot of a computer&#10;&#10;Description automatically generated"/>
+            <wp:cNvGraphicFramePr>
+              <a:graphicFrameLocks xmlns:a="http://schemas.openxmlformats.org/drawingml/2006/main" noChangeAspect="1"/>
+            </wp:cNvGraphicFramePr>
+            <a:graphic xmlns:a="http://schemas.openxmlformats.org/drawingml/2006/main">
+              <a:graphicData uri="http://schemas.openxmlformats.org/drawingml/2006/picture">
+                <pic:pic xmlns:pic="http://schemas.openxmlformats.org/drawingml/2006/picture">
+                  <pic:nvPicPr>
+                    <pic:cNvPr id="1203038928" name="Picture 1" descr="A screenshot of a computer&#10;&#10;Description automatically generated"/>
+                    <pic:cNvPicPr/>
+                  </pic:nvPicPr>
+                  <pic:blipFill>
+                    <a:blip r:embed="rId10"/>
+                    <a:stretch>
+                      <a:fillRect/>
+                    </a:stretch>
+                  </pic:blipFill>
+                  <pic:spPr>
+                    <a:xfrm>
+                      <a:off x="0" y="0"/>
+                      <a:ext cx="5943600" cy="3352800"/>
+                    </a:xfrm>
+                    <a:prstGeom prst="rect">
+                      <a:avLst/>
+                    </a:prstGeom>
+                  </pic:spPr>
+                </pic:pic>
+              </a:graphicData>
+            </a:graphic>
+          </wp:inline>
+        </w:drawing>
+      </w:r>
+    </w:p>
+    <w:p>
+      <w:r>
+        <w:rPr>
+          <w:noProof/>
+        </w:rPr>
+        <w:drawing>
+          <wp:inline distT="0" distB="0" distL="0" distR="0" wp14:anchorId="7287F468" wp14:editId="0A756808">
+            <wp:extent cx="5943600" cy="3376930"/>
+            <wp:effectExtent l="0" t="0" r="0" b="0"/>
+            <wp:docPr id="767767664" name="Picture 1" descr="A screenshot of a computer&#10;&#10;Description automatically generated"/>
+            <wp:cNvGraphicFramePr>
+              <a:graphicFrameLocks xmlns:a="http://schemas.openxmlformats.org/drawingml/2006/main" noChangeAspect="1"/>
+            </wp:cNvGraphicFramePr>
+            <a:graphic xmlns:a="http://schemas.openxmlformats.org/drawingml/2006/main">
+              <a:graphicData uri="http://schemas.openxmlformats.org/drawingml/2006/picture">
+                <pic:pic xmlns:pic="http://schemas.openxmlformats.org/drawingml/2006/picture">
+                  <pic:nvPicPr>
+                    <pic:cNvPr id="767767664" name="Picture 1" descr="A screenshot of a computer&#10;&#10;Description automatically generated"/>
+                    <pic:cNvPicPr/>
+                  </pic:nvPicPr>
+                  <pic:blipFill>
+                    <a:blip r:embed="rId11"/>
+                    <a:stretch>
+                      <a:fillRect/>
+                    </a:stretch>
+                  </pic:blipFill>
+                  <pic:spPr>
+                    <a:xfrm>
+                      <a:off x="0" y="0"/>
+                      <a:ext cx="5943600" cy="3376930"/>
+                    </a:xfrm>
+                    <a:prstGeom prst="rect">
+                      <a:avLst/>
+                    </a:prstGeom>
+                  </pic:spPr>
+                </pic:pic>
+              </a:graphicData>
+            </a:graphic>
+          </wp:inline>
+        </w:drawing>
+      </w:r>
+    </w:p>
+    <w:p>
+      <w:r>
+        <w:rPr>
+          <w:noProof/>
+        </w:rPr>
+        <w:lastRenderedPageBreak/>
+        <w:drawing>
+          <wp:inline distT="0" distB="0" distL="0" distR="0" wp14:anchorId="5013AB3B" wp14:editId="08CE24CD">
+            <wp:extent cx="5943600" cy="3363595"/>
+            <wp:effectExtent l="0" t="0" r="0" b="8255"/>
+            <wp:docPr id="229312723" name="Picture 1" descr="A screenshot of a computer&#10;&#10;Description automatically generated"/>
+            <wp:cNvGraphicFramePr>
+              <a:graphicFrameLocks xmlns:a="http://schemas.openxmlformats.org/drawingml/2006/main" noChangeAspect="1"/>
+            </wp:cNvGraphicFramePr>
+            <a:graphic xmlns:a="http://schemas.openxmlformats.org/drawingml/2006/main">
+              <a:graphicData uri="http://schemas.openxmlformats.org/drawingml/2006/picture">
+                <pic:pic xmlns:pic="http://schemas.openxmlformats.org/drawingml/2006/picture">
+                  <pic:nvPicPr>
+                    <pic:cNvPr id="229312723" name="Picture 1" descr="A screenshot of a computer&#10;&#10;Description automatically generated"/>
+                    <pic:cNvPicPr/>
+                  </pic:nvPicPr>
+                  <pic:blipFill>
+                    <a:blip r:embed="rId12"/>
+                    <a:stretch>
+                      <a:fillRect/>
+                    </a:stretch>
+                  </pic:blipFill>
+                  <pic:spPr>
+                    <a:xfrm>
+                      <a:off x="0" y="0"/>
+                      <a:ext cx="5943600" cy="3363595"/>
+                    </a:xfrm>
+                    <a:prstGeom prst="rect">
+                      <a:avLst/>
+                    </a:prstGeom>
+                  </pic:spPr>
+                </pic:pic>
+              </a:graphicData>
+            </a:graphic>
+          </wp:inline>
+        </w:drawing>
+      </w:r>
+    </w:p>
     <w:p/>
-    <w:p/>
-    <w:p/>
-    <w:p/>
-    <w:p/>
-    <w:p/>
-    <w:p/>
-    <w:p/>
-    <w:p/>
-    <w:p/>
-    <w:p/>
-    <w:p/>
-    <w:p/>
-    <w:p/>
-    <w:p/>
-    <w:p/>
-    <w:p/>
-    <w:p/>
-    <w:p/>
-    <w:p/>
+    <w:p>
+      <w:r>
+        <w:rPr>
+          <w:noProof/>
+        </w:rPr>
+        <w:drawing>
+          <wp:inline distT="0" distB="0" distL="0" distR="0" wp14:anchorId="294DDE9A" wp14:editId="23B75100">
+            <wp:extent cx="5943600" cy="3366135"/>
+            <wp:effectExtent l="0" t="0" r="0" b="5715"/>
+            <wp:docPr id="1079941062" name="Picture 1" descr="A screenshot of a computer&#10;&#10;Description automatically generated"/>
+            <wp:cNvGraphicFramePr>
+              <a:graphicFrameLocks xmlns:a="http://schemas.openxmlformats.org/drawingml/2006/main" noChangeAspect="1"/>
+            </wp:cNvGraphicFramePr>
+            <a:graphic xmlns:a="http://schemas.openxmlformats.org/drawingml/2006/main">
+              <a:graphicData uri="http://schemas.openxmlformats.org/drawingml/2006/picture">
+                <pic:pic xmlns:pic="http://schemas.openxmlformats.org/drawingml/2006/picture">
+                  <pic:nvPicPr>
+                    <pic:cNvPr id="1079941062" name="Picture 1" descr="A screenshot of a computer&#10;&#10;Description automatically generated"/>
+                    <pic:cNvPicPr/>
+                  </pic:nvPicPr>
+                  <pic:blipFill>
+                    <a:blip r:embed="rId13"/>
+                    <a:stretch>
+                      <a:fillRect/>
+                    </a:stretch>
+                  </pic:blipFill>
+                  <pic:spPr>
+                    <a:xfrm>
+                      <a:off x="0" y="0"/>
+                      <a:ext cx="5943600" cy="3366135"/>
+                    </a:xfrm>
+                    <a:prstGeom prst="rect">
+                      <a:avLst/>
+                    </a:prstGeom>
+                  </pic:spPr>
+                </pic:pic>
+              </a:graphicData>
+            </a:graphic>
+          </wp:inline>
+        </w:drawing>
+      </w:r>
+    </w:p>
+    <w:p>
+      <w:r>
+        <w:rPr>
+          <w:noProof/>
+        </w:rPr>
+        <w:lastRenderedPageBreak/>
+        <w:drawing>
+          <wp:inline distT="0" distB="0" distL="0" distR="0" wp14:anchorId="31C15F52" wp14:editId="6978FF90">
+            <wp:extent cx="5943600" cy="3363595"/>
+            <wp:effectExtent l="0" t="0" r="0" b="8255"/>
+            <wp:docPr id="1786878560" name="Picture 1" descr="A screenshot of a computer&#10;&#10;Description automatically generated"/>
+            <wp:cNvGraphicFramePr>
+              <a:graphicFrameLocks xmlns:a="http://schemas.openxmlformats.org/drawingml/2006/main" noChangeAspect="1"/>
+            </wp:cNvGraphicFramePr>
+            <a:graphic xmlns:a="http://schemas.openxmlformats.org/drawingml/2006/main">
+              <a:graphicData uri="http://schemas.openxmlformats.org/drawingml/2006/picture">
+                <pic:pic xmlns:pic="http://schemas.openxmlformats.org/drawingml/2006/picture">
+                  <pic:nvPicPr>
+                    <pic:cNvPr id="1786878560" name="Picture 1" descr="A screenshot of a computer&#10;&#10;Description automatically generated"/>
+                    <pic:cNvPicPr/>
+                  </pic:nvPicPr>
+                  <pic:blipFill>
+                    <a:blip r:embed="rId14"/>
+                    <a:stretch>
+                      <a:fillRect/>
+                    </a:stretch>
+                  </pic:blipFill>
+                  <pic:spPr>
+                    <a:xfrm>
+                      <a:off x="0" y="0"/>
+                      <a:ext cx="5943600" cy="3363595"/>
+                    </a:xfrm>
+                    <a:prstGeom prst="rect">
+                      <a:avLst/>
+                    </a:prstGeom>
+                  </pic:spPr>
+                </pic:pic>
+              </a:graphicData>
+            </a:graphic>
+          </wp:inline>
+        </w:drawing>
+      </w:r>
+    </w:p>
+    <w:p>
+      <w:r>
+        <w:rPr>
+          <w:noProof/>
+        </w:rPr>
+        <w:drawing>
+          <wp:inline distT="0" distB="0" distL="0" distR="0" wp14:anchorId="19180CFD" wp14:editId="634A0F00">
+            <wp:extent cx="5943600" cy="3355340"/>
+            <wp:effectExtent l="0" t="0" r="0" b="0"/>
+            <wp:docPr id="1307089344" name="Picture 1" descr="A screenshot of a computer&#10;&#10;Description automatically generated"/>
+            <wp:cNvGraphicFramePr>
+              <a:graphicFrameLocks xmlns:a="http://schemas.openxmlformats.org/drawingml/2006/main" noChangeAspect="1"/>
+            </wp:cNvGraphicFramePr>
+            <a:graphic xmlns:a="http://schemas.openxmlformats.org/drawingml/2006/main">
+              <a:graphicData uri="http://schemas.openxmlformats.org/drawingml/2006/picture">
+                <pic:pic xmlns:pic="http://schemas.openxmlformats.org/drawingml/2006/picture">
+                  <pic:nvPicPr>
+                    <pic:cNvPr id="1307089344" name="Picture 1" descr="A screenshot of a computer&#10;&#10;Description automatically generated"/>
+                    <pic:cNvPicPr/>
+                  </pic:nvPicPr>
+                  <pic:blipFill>
+                    <a:blip r:embed="rId15"/>
+                    <a:stretch>
+                      <a:fillRect/>
+                    </a:stretch>
+                  </pic:blipFill>
+                  <pic:spPr>
+                    <a:xfrm>
+                      <a:off x="0" y="0"/>
+                      <a:ext cx="5943600" cy="3355340"/>
+                    </a:xfrm>
+                    <a:prstGeom prst="rect">
+                      <a:avLst/>
+                    </a:prstGeom>
+                  </pic:spPr>
+                </pic:pic>
+              </a:graphicData>
+            </a:graphic>
+          </wp:inline>
+        </w:drawing>
+      </w:r>
+    </w:p>
     <w:p/>
     <w:p/>
     <w:p/>
@@ -50,7 +455,7 @@
       </w:pPr>
       <w:r>
         <w:lastRenderedPageBreak/>
-        <w:t>Code smell/Anti pattern table:</w:t>
+        <w:t>Code smell table:</w:t>
       </w:r>
     </w:p>
     <w:tbl>
@@ -103,6 +508,9 @@
             <w:r>
               <w:t>Severity</w:t>
             </w:r>
+            <w:r>
+              <w:t xml:space="preserve"> (1-10)</w:t>
+            </w:r>
           </w:p>
         </w:tc>
       </w:tr>
@@ -115,7 +523,11 @@
             <w:cnfStyle w:val="001000000000" w:firstRow="0" w:lastRow="0" w:firstColumn="1" w:lastColumn="0" w:oddVBand="0" w:evenVBand="0" w:oddHBand="0" w:evenHBand="0" w:firstRowFirstColumn="0" w:firstRowLastColumn="0" w:lastRowFirstColumn="0" w:lastRowLastColumn="0"/>
             <w:tcW w:w="3116" w:type="dxa"/>
           </w:tcPr>
-          <w:p/>
+          <w:p>
+            <w:r>
+              <w:t>Data Class</w:t>
+            </w:r>
+          </w:p>
         </w:tc>
         <w:tc>
           <w:tcPr>
@@ -125,6 +537,9 @@
             <w:pPr>
               <w:cnfStyle w:val="000000100000" w:firstRow="0" w:lastRow="0" w:firstColumn="0" w:lastColumn="0" w:oddVBand="0" w:evenVBand="0" w:oddHBand="1" w:evenHBand="0" w:firstRowFirstColumn="0" w:firstRowLastColumn="0" w:lastRowFirstColumn="0" w:lastRowLastColumn="0"/>
             </w:pPr>
+            <w:r>
+              <w:t>Class</w:t>
+            </w:r>
           </w:p>
         </w:tc>
         <w:tc>
@@ -135,6 +550,9 @@
             <w:pPr>
               <w:cnfStyle w:val="000000100000" w:firstRow="0" w:lastRow="0" w:firstColumn="0" w:lastColumn="0" w:oddVBand="0" w:evenVBand="0" w:oddHBand="1" w:evenHBand="0" w:firstRowFirstColumn="0" w:firstRowLastColumn="0" w:lastRowFirstColumn="0" w:lastRowLastColumn="0"/>
             </w:pPr>
+            <w:r>
+              <w:t>1</w:t>
+            </w:r>
           </w:p>
         </w:tc>
       </w:tr>
@@ -144,7 +562,11 @@
             <w:cnfStyle w:val="001000000000" w:firstRow="0" w:lastRow="0" w:firstColumn="1" w:lastColumn="0" w:oddVBand="0" w:evenVBand="0" w:oddHBand="0" w:evenHBand="0" w:firstRowFirstColumn="0" w:firstRowLastColumn="0" w:lastRowFirstColumn="0" w:lastRowLastColumn="0"/>
             <w:tcW w:w="3116" w:type="dxa"/>
           </w:tcPr>
-          <w:p/>
+          <w:p>
+            <w:r>
+              <w:t>Dead Code</w:t>
+            </w:r>
+          </w:p>
         </w:tc>
         <w:tc>
           <w:tcPr>
@@ -154,6 +576,9 @@
             <w:pPr>
               <w:cnfStyle w:val="000000000000" w:firstRow="0" w:lastRow="0" w:firstColumn="0" w:lastColumn="0" w:oddVBand="0" w:evenVBand="0" w:oddHBand="0" w:evenHBand="0" w:firstRowFirstColumn="0" w:firstRowLastColumn="0" w:lastRowFirstColumn="0" w:lastRowLastColumn="0"/>
             </w:pPr>
+            <w:r>
+              <w:t>Logic</w:t>
+            </w:r>
           </w:p>
         </w:tc>
         <w:tc>
@@ -164,6 +589,9 @@
             <w:pPr>
               <w:cnfStyle w:val="000000000000" w:firstRow="0" w:lastRow="0" w:firstColumn="0" w:lastColumn="0" w:oddVBand="0" w:evenVBand="0" w:oddHBand="0" w:evenHBand="0" w:firstRowFirstColumn="0" w:firstRowLastColumn="0" w:lastRowFirstColumn="0" w:lastRowLastColumn="0"/>
             </w:pPr>
+            <w:r>
+              <w:t>3</w:t>
+            </w:r>
           </w:p>
         </w:tc>
       </w:tr>
@@ -176,7 +604,11 @@
             <w:cnfStyle w:val="001000000000" w:firstRow="0" w:lastRow="0" w:firstColumn="1" w:lastColumn="0" w:oddVBand="0" w:evenVBand="0" w:oddHBand="0" w:evenHBand="0" w:firstRowFirstColumn="0" w:firstRowLastColumn="0" w:lastRowFirstColumn="0" w:lastRowLastColumn="0"/>
             <w:tcW w:w="3116" w:type="dxa"/>
           </w:tcPr>
-          <w:p/>
+          <w:p>
+            <w:r>
+              <w:t>Temporary Fields</w:t>
+            </w:r>
+          </w:p>
         </w:tc>
         <w:tc>
           <w:tcPr>
@@ -186,6 +618,9 @@
             <w:pPr>
               <w:cnfStyle w:val="000000100000" w:firstRow="0" w:lastRow="0" w:firstColumn="0" w:lastColumn="0" w:oddVBand="0" w:evenVBand="0" w:oddHBand="1" w:evenHBand="0" w:firstRowFirstColumn="0" w:firstRowLastColumn="0" w:lastRowFirstColumn="0" w:lastRowLastColumn="0"/>
             </w:pPr>
+            <w:r>
+              <w:t>Class</w:t>
+            </w:r>
           </w:p>
         </w:tc>
         <w:tc>
@@ -196,6 +631,9 @@
             <w:pPr>
               <w:cnfStyle w:val="000000100000" w:firstRow="0" w:lastRow="0" w:firstColumn="0" w:lastColumn="0" w:oddVBand="0" w:evenVBand="0" w:oddHBand="1" w:evenHBand="0" w:firstRowFirstColumn="0" w:firstRowLastColumn="0" w:lastRowFirstColumn="0" w:lastRowLastColumn="0"/>
             </w:pPr>
+            <w:r>
+              <w:t>4</w:t>
+            </w:r>
           </w:p>
         </w:tc>
       </w:tr>
@@ -205,7 +643,11 @@
             <w:cnfStyle w:val="001000000000" w:firstRow="0" w:lastRow="0" w:firstColumn="1" w:lastColumn="0" w:oddVBand="0" w:evenVBand="0" w:oddHBand="0" w:evenHBand="0" w:firstRowFirstColumn="0" w:firstRowLastColumn="0" w:lastRowFirstColumn="0" w:lastRowLastColumn="0"/>
             <w:tcW w:w="3116" w:type="dxa"/>
           </w:tcPr>
-          <w:p/>
+          <w:p>
+            <w:r>
+              <w:t>Switch Statements</w:t>
+            </w:r>
+          </w:p>
         </w:tc>
         <w:tc>
           <w:tcPr>
@@ -215,6 +657,9 @@
             <w:pPr>
               <w:cnfStyle w:val="000000000000" w:firstRow="0" w:lastRow="0" w:firstColumn="0" w:lastColumn="0" w:oddVBand="0" w:evenVBand="0" w:oddHBand="0" w:evenHBand="0" w:firstRowFirstColumn="0" w:firstRowLastColumn="0" w:lastRowFirstColumn="0" w:lastRowLastColumn="0"/>
             </w:pPr>
+            <w:r>
+              <w:t>Class</w:t>
+            </w:r>
           </w:p>
         </w:tc>
         <w:tc>
@@ -225,6 +670,9 @@
             <w:pPr>
               <w:cnfStyle w:val="000000000000" w:firstRow="0" w:lastRow="0" w:firstColumn="0" w:lastColumn="0" w:oddVBand="0" w:evenVBand="0" w:oddHBand="0" w:evenHBand="0" w:firstRowFirstColumn="0" w:firstRowLastColumn="0" w:lastRowFirstColumn="0" w:lastRowLastColumn="0"/>
             </w:pPr>
+            <w:r>
+              <w:t>5</w:t>
+            </w:r>
           </w:p>
         </w:tc>
       </w:tr>
@@ -237,7 +685,17 @@
             <w:cnfStyle w:val="001000000000" w:firstRow="0" w:lastRow="0" w:firstColumn="1" w:lastColumn="0" w:oddVBand="0" w:evenVBand="0" w:oddHBand="0" w:evenHBand="0" w:firstRowFirstColumn="0" w:firstRowLastColumn="0" w:lastRowFirstColumn="0" w:lastRowLastColumn="0"/>
             <w:tcW w:w="3116" w:type="dxa"/>
           </w:tcPr>
-          <w:p/>
+          <w:p>
+            <w:pPr>
+              <w:rPr>
+                <w:b w:val="0"/>
+                <w:bCs w:val="0"/>
+              </w:rPr>
+            </w:pPr>
+            <w:r>
+              <w:t>Feature Envy</w:t>
+            </w:r>
+          </w:p>
         </w:tc>
         <w:tc>
           <w:tcPr>
@@ -247,6 +705,9 @@
             <w:pPr>
               <w:cnfStyle w:val="000000100000" w:firstRow="0" w:lastRow="0" w:firstColumn="0" w:lastColumn="0" w:oddVBand="0" w:evenVBand="0" w:oddHBand="1" w:evenHBand="0" w:firstRowFirstColumn="0" w:firstRowLastColumn="0" w:lastRowFirstColumn="0" w:lastRowLastColumn="0"/>
             </w:pPr>
+            <w:r>
+              <w:t>Class</w:t>
+            </w:r>
           </w:p>
         </w:tc>
         <w:tc>
@@ -257,6 +718,9 @@
             <w:pPr>
               <w:cnfStyle w:val="000000100000" w:firstRow="0" w:lastRow="0" w:firstColumn="0" w:lastColumn="0" w:oddVBand="0" w:evenVBand="0" w:oddHBand="1" w:evenHBand="0" w:firstRowFirstColumn="0" w:firstRowLastColumn="0" w:lastRowFirstColumn="0" w:lastRowLastColumn="0"/>
             </w:pPr>
+            <w:r>
+              <w:t>6</w:t>
+            </w:r>
           </w:p>
         </w:tc>
       </w:tr>
@@ -266,7 +730,11 @@
             <w:cnfStyle w:val="001000000000" w:firstRow="0" w:lastRow="0" w:firstColumn="1" w:lastColumn="0" w:oddVBand="0" w:evenVBand="0" w:oddHBand="0" w:evenHBand="0" w:firstRowFirstColumn="0" w:firstRowLastColumn="0" w:lastRowFirstColumn="0" w:lastRowLastColumn="0"/>
             <w:tcW w:w="3116" w:type="dxa"/>
           </w:tcPr>
-          <w:p/>
+          <w:p>
+            <w:r>
+              <w:t>Long Method</w:t>
+            </w:r>
+          </w:p>
         </w:tc>
         <w:tc>
           <w:tcPr>
@@ -276,6 +744,9 @@
             <w:pPr>
               <w:cnfStyle w:val="000000000000" w:firstRow="0" w:lastRow="0" w:firstColumn="0" w:lastColumn="0" w:oddVBand="0" w:evenVBand="0" w:oddHBand="0" w:evenHBand="0" w:firstRowFirstColumn="0" w:firstRowLastColumn="0" w:lastRowFirstColumn="0" w:lastRowLastColumn="0"/>
             </w:pPr>
+            <w:r>
+              <w:t>Class</w:t>
+            </w:r>
           </w:p>
         </w:tc>
         <w:tc>
@@ -286,6 +757,9 @@
             <w:pPr>
               <w:cnfStyle w:val="000000000000" w:firstRow="0" w:lastRow="0" w:firstColumn="0" w:lastColumn="0" w:oddVBand="0" w:evenVBand="0" w:oddHBand="0" w:evenHBand="0" w:firstRowFirstColumn="0" w:firstRowLastColumn="0" w:lastRowFirstColumn="0" w:lastRowLastColumn="0"/>
             </w:pPr>
+            <w:r>
+              <w:t>7</w:t>
+            </w:r>
           </w:p>
         </w:tc>
       </w:tr>
@@ -298,7 +772,11 @@
             <w:cnfStyle w:val="001000000000" w:firstRow="0" w:lastRow="0" w:firstColumn="1" w:lastColumn="0" w:oddVBand="0" w:evenVBand="0" w:oddHBand="0" w:evenHBand="0" w:firstRowFirstColumn="0" w:firstRowLastColumn="0" w:lastRowFirstColumn="0" w:lastRowLastColumn="0"/>
             <w:tcW w:w="3116" w:type="dxa"/>
           </w:tcPr>
-          <w:p/>
+          <w:p>
+            <w:r>
+              <w:t>Divergent Change</w:t>
+            </w:r>
+          </w:p>
         </w:tc>
         <w:tc>
           <w:tcPr>
@@ -308,6 +786,9 @@
             <w:pPr>
               <w:cnfStyle w:val="000000100000" w:firstRow="0" w:lastRow="0" w:firstColumn="0" w:lastColumn="0" w:oddVBand="0" w:evenVBand="0" w:oddHBand="1" w:evenHBand="0" w:firstRowFirstColumn="0" w:firstRowLastColumn="0" w:lastRowFirstColumn="0" w:lastRowLastColumn="0"/>
             </w:pPr>
+            <w:r>
+              <w:t>Architectural</w:t>
+            </w:r>
           </w:p>
         </w:tc>
         <w:tc>
@@ -318,6 +799,9 @@
             <w:pPr>
               <w:cnfStyle w:val="000000100000" w:firstRow="0" w:lastRow="0" w:firstColumn="0" w:lastColumn="0" w:oddVBand="0" w:evenVBand="0" w:oddHBand="1" w:evenHBand="0" w:firstRowFirstColumn="0" w:firstRowLastColumn="0" w:lastRowFirstColumn="0" w:lastRowLastColumn="0"/>
             </w:pPr>
+            <w:r>
+              <w:t>7</w:t>
+            </w:r>
           </w:p>
         </w:tc>
       </w:tr>
@@ -327,7 +811,11 @@
             <w:cnfStyle w:val="001000000000" w:firstRow="0" w:lastRow="0" w:firstColumn="1" w:lastColumn="0" w:oddVBand="0" w:evenVBand="0" w:oddHBand="0" w:evenHBand="0" w:firstRowFirstColumn="0" w:firstRowLastColumn="0" w:lastRowFirstColumn="0" w:lastRowLastColumn="0"/>
             <w:tcW w:w="3116" w:type="dxa"/>
           </w:tcPr>
-          <w:p/>
+          <w:p>
+            <w:r>
+              <w:t>Shotgun Surgery</w:t>
+            </w:r>
+          </w:p>
         </w:tc>
         <w:tc>
           <w:tcPr>
@@ -337,6 +825,9 @@
             <w:pPr>
               <w:cnfStyle w:val="000000000000" w:firstRow="0" w:lastRow="0" w:firstColumn="0" w:lastColumn="0" w:oddVBand="0" w:evenVBand="0" w:oddHBand="0" w:evenHBand="0" w:firstRowFirstColumn="0" w:firstRowLastColumn="0" w:lastRowFirstColumn="0" w:lastRowLastColumn="0"/>
             </w:pPr>
+            <w:r>
+              <w:t>Application</w:t>
+            </w:r>
           </w:p>
         </w:tc>
         <w:tc>
@@ -347,6 +838,9 @@
             <w:pPr>
               <w:cnfStyle w:val="000000000000" w:firstRow="0" w:lastRow="0" w:firstColumn="0" w:lastColumn="0" w:oddVBand="0" w:evenVBand="0" w:oddHBand="0" w:evenHBand="0" w:firstRowFirstColumn="0" w:firstRowLastColumn="0" w:lastRowFirstColumn="0" w:lastRowLastColumn="0"/>
             </w:pPr>
+            <w:r>
+              <w:t>8</w:t>
+            </w:r>
           </w:p>
         </w:tc>
       </w:tr>
@@ -359,7 +853,11 @@
             <w:cnfStyle w:val="001000000000" w:firstRow="0" w:lastRow="0" w:firstColumn="1" w:lastColumn="0" w:oddVBand="0" w:evenVBand="0" w:oddHBand="0" w:evenHBand="0" w:firstRowFirstColumn="0" w:firstRowLastColumn="0" w:lastRowFirstColumn="0" w:lastRowLastColumn="0"/>
             <w:tcW w:w="3116" w:type="dxa"/>
           </w:tcPr>
-          <w:p/>
+          <w:p>
+            <w:r>
+              <w:t>Large Class</w:t>
+            </w:r>
+          </w:p>
         </w:tc>
         <w:tc>
           <w:tcPr>
@@ -369,6 +867,9 @@
             <w:pPr>
               <w:cnfStyle w:val="000000100000" w:firstRow="0" w:lastRow="0" w:firstColumn="0" w:lastColumn="0" w:oddVBand="0" w:evenVBand="0" w:oddHBand="1" w:evenHBand="0" w:firstRowFirstColumn="0" w:firstRowLastColumn="0" w:lastRowFirstColumn="0" w:lastRowLastColumn="0"/>
             </w:pPr>
+            <w:r>
+              <w:t>Class</w:t>
+            </w:r>
           </w:p>
         </w:tc>
         <w:tc>
@@ -379,6 +880,9 @@
             <w:pPr>
               <w:cnfStyle w:val="000000100000" w:firstRow="0" w:lastRow="0" w:firstColumn="0" w:lastColumn="0" w:oddVBand="0" w:evenVBand="0" w:oddHBand="1" w:evenHBand="0" w:firstRowFirstColumn="0" w:firstRowLastColumn="0" w:lastRowFirstColumn="0" w:lastRowLastColumn="0"/>
             </w:pPr>
+            <w:r>
+              <w:t>8</w:t>
+            </w:r>
           </w:p>
         </w:tc>
       </w:tr>
@@ -388,7 +892,11 @@
             <w:cnfStyle w:val="001000000000" w:firstRow="0" w:lastRow="0" w:firstColumn="1" w:lastColumn="0" w:oddVBand="0" w:evenVBand="0" w:oddHBand="0" w:evenHBand="0" w:firstRowFirstColumn="0" w:firstRowLastColumn="0" w:lastRowFirstColumn="0" w:lastRowLastColumn="0"/>
             <w:tcW w:w="3116" w:type="dxa"/>
           </w:tcPr>
-          <w:p/>
+          <w:p>
+            <w:r>
+              <w:t>Duplicate Code</w:t>
+            </w:r>
+          </w:p>
         </w:tc>
         <w:tc>
           <w:tcPr>
@@ -398,6 +906,9 @@
             <w:pPr>
               <w:cnfStyle w:val="000000000000" w:firstRow="0" w:lastRow="0" w:firstColumn="0" w:lastColumn="0" w:oddVBand="0" w:evenVBand="0" w:oddHBand="0" w:evenHBand="0" w:firstRowFirstColumn="0" w:firstRowLastColumn="0" w:lastRowFirstColumn="0" w:lastRowLastColumn="0"/>
             </w:pPr>
+            <w:r>
+              <w:t>Application</w:t>
+            </w:r>
           </w:p>
         </w:tc>
         <w:tc>
@@ -408,19 +919,515 @@
             <w:pPr>
               <w:cnfStyle w:val="000000000000" w:firstRow="0" w:lastRow="0" w:firstColumn="0" w:lastColumn="0" w:oddVBand="0" w:evenVBand="0" w:oddHBand="0" w:evenHBand="0" w:firstRowFirstColumn="0" w:firstRowLastColumn="0" w:lastRowFirstColumn="0" w:lastRowLastColumn="0"/>
             </w:pPr>
+            <w:r>
+              <w:t>8</w:t>
+            </w:r>
           </w:p>
         </w:tc>
       </w:tr>
     </w:tbl>
     <w:p/>
-    <w:p/>
-    <w:p/>
-    <w:p/>
-    <w:p/>
-    <w:p/>
-    <w:p/>
-    <w:p/>
-    <w:p/>
+    <w:tbl>
+      <w:tblPr>
+        <w:tblStyle w:val="GridTable2-Accent4"/>
+        <w:tblW w:w="0" w:type="auto"/>
+        <w:tblLook w:val="04A0" w:firstRow="1" w:lastRow="0" w:firstColumn="1" w:lastColumn="0" w:noHBand="0" w:noVBand="1"/>
+      </w:tblPr>
+      <w:tblGrid>
+        <w:gridCol w:w="3116"/>
+        <w:gridCol w:w="3117"/>
+        <w:gridCol w:w="3117"/>
+      </w:tblGrid>
+      <w:tr>
+        <w:trPr>
+          <w:cnfStyle w:val="100000000000" w:firstRow="1" w:lastRow="0" w:firstColumn="0" w:lastColumn="0" w:oddVBand="0" w:evenVBand="0" w:oddHBand="0" w:evenHBand="0" w:firstRowFirstColumn="0" w:firstRowLastColumn="0" w:lastRowFirstColumn="0" w:lastRowLastColumn="0"/>
+        </w:trPr>
+        <w:tc>
+          <w:tcPr>
+            <w:cnfStyle w:val="001000000000" w:firstRow="0" w:lastRow="0" w:firstColumn="1" w:lastColumn="0" w:oddVBand="0" w:evenVBand="0" w:oddHBand="0" w:evenHBand="0" w:firstRowFirstColumn="0" w:firstRowLastColumn="0" w:lastRowFirstColumn="0" w:lastRowLastColumn="0"/>
+            <w:tcW w:w="3116" w:type="dxa"/>
+          </w:tcPr>
+          <w:p>
+            <w:r>
+              <w:t>Name</w:t>
+            </w:r>
+          </w:p>
+        </w:tc>
+        <w:tc>
+          <w:tcPr>
+            <w:tcW w:w="3117" w:type="dxa"/>
+          </w:tcPr>
+          <w:p>
+            <w:pPr>
+              <w:cnfStyle w:val="100000000000" w:firstRow="1" w:lastRow="0" w:firstColumn="0" w:lastColumn="0" w:oddVBand="0" w:evenVBand="0" w:oddHBand="0" w:evenHBand="0" w:firstRowFirstColumn="0" w:firstRowLastColumn="0" w:lastRowFirstColumn="0" w:lastRowLastColumn="0"/>
+            </w:pPr>
+            <w:r>
+              <w:t>Category</w:t>
+            </w:r>
+          </w:p>
+        </w:tc>
+        <w:tc>
+          <w:tcPr>
+            <w:tcW w:w="3117" w:type="dxa"/>
+          </w:tcPr>
+          <w:p>
+            <w:pPr>
+              <w:cnfStyle w:val="100000000000" w:firstRow="1" w:lastRow="0" w:firstColumn="0" w:lastColumn="0" w:oddVBand="0" w:evenVBand="0" w:oddHBand="0" w:evenHBand="0" w:firstRowFirstColumn="0" w:firstRowLastColumn="0" w:lastRowFirstColumn="0" w:lastRowLastColumn="0"/>
+            </w:pPr>
+            <w:r>
+              <w:t>Severity (1-10)</w:t>
+            </w:r>
+          </w:p>
+        </w:tc>
+      </w:tr>
+      <w:tr>
+        <w:trPr>
+          <w:cnfStyle w:val="000000100000" w:firstRow="0" w:lastRow="0" w:firstColumn="0" w:lastColumn="0" w:oddVBand="0" w:evenVBand="0" w:oddHBand="1" w:evenHBand="0" w:firstRowFirstColumn="0" w:firstRowLastColumn="0" w:lastRowFirstColumn="0" w:lastRowLastColumn="0"/>
+        </w:trPr>
+        <w:tc>
+          <w:tcPr>
+            <w:cnfStyle w:val="001000000000" w:firstRow="0" w:lastRow="0" w:firstColumn="1" w:lastColumn="0" w:oddVBand="0" w:evenVBand="0" w:oddHBand="0" w:evenHBand="0" w:firstRowFirstColumn="0" w:firstRowLastColumn="0" w:lastRowFirstColumn="0" w:lastRowLastColumn="0"/>
+            <w:tcW w:w="3116" w:type="dxa"/>
+          </w:tcPr>
+          <w:p>
+            <w:r>
+              <w:t>Wolf Tickets</w:t>
+            </w:r>
+          </w:p>
+        </w:tc>
+        <w:tc>
+          <w:tcPr>
+            <w:tcW w:w="3117" w:type="dxa"/>
+          </w:tcPr>
+          <w:p>
+            <w:pPr>
+              <w:cnfStyle w:val="000000100000" w:firstRow="0" w:lastRow="0" w:firstColumn="0" w:lastColumn="0" w:oddVBand="0" w:evenVBand="0" w:oddHBand="1" w:evenHBand="0" w:firstRowFirstColumn="0" w:firstRowLastColumn="0" w:lastRowFirstColumn="0" w:lastRowLastColumn="0"/>
+            </w:pPr>
+            <w:r>
+              <w:t>Project Management</w:t>
+            </w:r>
+          </w:p>
+        </w:tc>
+        <w:tc>
+          <w:tcPr>
+            <w:tcW w:w="3117" w:type="dxa"/>
+          </w:tcPr>
+          <w:p>
+            <w:pPr>
+              <w:cnfStyle w:val="000000100000" w:firstRow="0" w:lastRow="0" w:firstColumn="0" w:lastColumn="0" w:oddVBand="0" w:evenVBand="0" w:oddHBand="1" w:evenHBand="0" w:firstRowFirstColumn="0" w:firstRowLastColumn="0" w:lastRowFirstColumn="0" w:lastRowLastColumn="0"/>
+            </w:pPr>
+            <w:r>
+              <w:t>4</w:t>
+            </w:r>
+          </w:p>
+        </w:tc>
+      </w:tr>
+      <w:tr>
+        <w:tc>
+          <w:tcPr>
+            <w:cnfStyle w:val="001000000000" w:firstRow="0" w:lastRow="0" w:firstColumn="1" w:lastColumn="0" w:oddVBand="0" w:evenVBand="0" w:oddHBand="0" w:evenHBand="0" w:firstRowFirstColumn="0" w:firstRowLastColumn="0" w:lastRowFirstColumn="0" w:lastRowLastColumn="0"/>
+            <w:tcW w:w="3116" w:type="dxa"/>
+          </w:tcPr>
+          <w:p>
+            <w:r>
+              <w:t>Dead End</w:t>
+            </w:r>
+          </w:p>
+        </w:tc>
+        <w:tc>
+          <w:tcPr>
+            <w:tcW w:w="3117" w:type="dxa"/>
+          </w:tcPr>
+          <w:p>
+            <w:pPr>
+              <w:cnfStyle w:val="000000000000" w:firstRow="0" w:lastRow="0" w:firstColumn="0" w:lastColumn="0" w:oddVBand="0" w:evenVBand="0" w:oddHBand="0" w:evenHBand="0" w:firstRowFirstColumn="0" w:firstRowLastColumn="0" w:lastRowFirstColumn="0" w:lastRowLastColumn="0"/>
+            </w:pPr>
+            <w:r>
+              <w:t>Application</w:t>
+            </w:r>
+          </w:p>
+        </w:tc>
+        <w:tc>
+          <w:tcPr>
+            <w:tcW w:w="3117" w:type="dxa"/>
+          </w:tcPr>
+          <w:p>
+            <w:pPr>
+              <w:cnfStyle w:val="000000000000" w:firstRow="0" w:lastRow="0" w:firstColumn="0" w:lastColumn="0" w:oddVBand="0" w:evenVBand="0" w:oddHBand="0" w:evenHBand="0" w:firstRowFirstColumn="0" w:firstRowLastColumn="0" w:lastRowFirstColumn="0" w:lastRowLastColumn="0"/>
+            </w:pPr>
+            <w:r>
+              <w:t>5</w:t>
+            </w:r>
+          </w:p>
+        </w:tc>
+      </w:tr>
+      <w:tr>
+        <w:trPr>
+          <w:cnfStyle w:val="000000100000" w:firstRow="0" w:lastRow="0" w:firstColumn="0" w:lastColumn="0" w:oddVBand="0" w:evenVBand="0" w:oddHBand="1" w:evenHBand="0" w:firstRowFirstColumn="0" w:firstRowLastColumn="0" w:lastRowFirstColumn="0" w:lastRowLastColumn="0"/>
+        </w:trPr>
+        <w:tc>
+          <w:tcPr>
+            <w:cnfStyle w:val="001000000000" w:firstRow="0" w:lastRow="0" w:firstColumn="1" w:lastColumn="0" w:oddVBand="0" w:evenVBand="0" w:oddHBand="0" w:evenHBand="0" w:firstRowFirstColumn="0" w:firstRowLastColumn="0" w:lastRowFirstColumn="0" w:lastRowLastColumn="0"/>
+            <w:tcW w:w="3116" w:type="dxa"/>
+          </w:tcPr>
+          <w:p>
+            <w:r>
+              <w:t>Corncob</w:t>
+            </w:r>
+          </w:p>
+        </w:tc>
+        <w:tc>
+          <w:tcPr>
+            <w:tcW w:w="3117" w:type="dxa"/>
+          </w:tcPr>
+          <w:p>
+            <w:pPr>
+              <w:cnfStyle w:val="000000100000" w:firstRow="0" w:lastRow="0" w:firstColumn="0" w:lastColumn="0" w:oddVBand="0" w:evenVBand="0" w:oddHBand="1" w:evenHBand="0" w:firstRowFirstColumn="0" w:firstRowLastColumn="0" w:lastRowFirstColumn="0" w:lastRowLastColumn="0"/>
+            </w:pPr>
+            <w:r>
+              <w:t>Code</w:t>
+            </w:r>
+          </w:p>
+        </w:tc>
+        <w:tc>
+          <w:tcPr>
+            <w:tcW w:w="3117" w:type="dxa"/>
+          </w:tcPr>
+          <w:p>
+            <w:pPr>
+              <w:cnfStyle w:val="000000100000" w:firstRow="0" w:lastRow="0" w:firstColumn="0" w:lastColumn="0" w:oddVBand="0" w:evenVBand="0" w:oddHBand="1" w:evenHBand="0" w:firstRowFirstColumn="0" w:firstRowLastColumn="0" w:lastRowFirstColumn="0" w:lastRowLastColumn="0"/>
+            </w:pPr>
+            <w:r>
+              <w:t>6</w:t>
+            </w:r>
+          </w:p>
+        </w:tc>
+      </w:tr>
+      <w:tr>
+        <w:tc>
+          <w:tcPr>
+            <w:cnfStyle w:val="001000000000" w:firstRow="0" w:lastRow="0" w:firstColumn="1" w:lastColumn="0" w:oddVBand="0" w:evenVBand="0" w:oddHBand="0" w:evenHBand="0" w:firstRowFirstColumn="0" w:firstRowLastColumn="0" w:lastRowFirstColumn="0" w:lastRowLastColumn="0"/>
+            <w:tcW w:w="3116" w:type="dxa"/>
+          </w:tcPr>
+          <w:p>
+            <w:r>
+              <w:t>Jumble</w:t>
+            </w:r>
+          </w:p>
+        </w:tc>
+        <w:tc>
+          <w:tcPr>
+            <w:tcW w:w="3117" w:type="dxa"/>
+          </w:tcPr>
+          <w:p>
+            <w:pPr>
+              <w:cnfStyle w:val="000000000000" w:firstRow="0" w:lastRow="0" w:firstColumn="0" w:lastColumn="0" w:oddVBand="0" w:evenVBand="0" w:oddHBand="0" w:evenHBand="0" w:firstRowFirstColumn="0" w:firstRowLastColumn="0" w:lastRowFirstColumn="0" w:lastRowLastColumn="0"/>
+            </w:pPr>
+            <w:r>
+              <w:t>Code</w:t>
+            </w:r>
+          </w:p>
+        </w:tc>
+        <w:tc>
+          <w:tcPr>
+            <w:tcW w:w="3117" w:type="dxa"/>
+          </w:tcPr>
+          <w:p>
+            <w:pPr>
+              <w:cnfStyle w:val="000000000000" w:firstRow="0" w:lastRow="0" w:firstColumn="0" w:lastColumn="0" w:oddVBand="0" w:evenVBand="0" w:oddHBand="0" w:evenHBand="0" w:firstRowFirstColumn="0" w:firstRowLastColumn="0" w:lastRowFirstColumn="0" w:lastRowLastColumn="0"/>
+            </w:pPr>
+            <w:r>
+              <w:t>6</w:t>
+            </w:r>
+          </w:p>
+        </w:tc>
+      </w:tr>
+      <w:tr>
+        <w:trPr>
+          <w:cnfStyle w:val="000000100000" w:firstRow="0" w:lastRow="0" w:firstColumn="0" w:lastColumn="0" w:oddVBand="0" w:evenVBand="0" w:oddHBand="1" w:evenHBand="0" w:firstRowFirstColumn="0" w:firstRowLastColumn="0" w:lastRowFirstColumn="0" w:lastRowLastColumn="0"/>
+        </w:trPr>
+        <w:tc>
+          <w:tcPr>
+            <w:cnfStyle w:val="001000000000" w:firstRow="0" w:lastRow="0" w:firstColumn="1" w:lastColumn="0" w:oddVBand="0" w:evenVBand="0" w:oddHBand="0" w:evenHBand="0" w:firstRowFirstColumn="0" w:firstRowLastColumn="0" w:lastRowFirstColumn="0" w:lastRowLastColumn="0"/>
+            <w:tcW w:w="3116" w:type="dxa"/>
+          </w:tcPr>
+          <w:p>
+            <w:r>
+              <w:t>Stovepipe System</w:t>
+            </w:r>
+          </w:p>
+        </w:tc>
+        <w:tc>
+          <w:tcPr>
+            <w:tcW w:w="3117" w:type="dxa"/>
+          </w:tcPr>
+          <w:p>
+            <w:pPr>
+              <w:cnfStyle w:val="000000100000" w:firstRow="0" w:lastRow="0" w:firstColumn="0" w:lastColumn="0" w:oddVBand="0" w:evenVBand="0" w:oddHBand="1" w:evenHBand="0" w:firstRowFirstColumn="0" w:firstRowLastColumn="0" w:lastRowFirstColumn="0" w:lastRowLastColumn="0"/>
+            </w:pPr>
+            <w:r>
+              <w:t>Architectural</w:t>
+            </w:r>
+          </w:p>
+        </w:tc>
+        <w:tc>
+          <w:tcPr>
+            <w:tcW w:w="3117" w:type="dxa"/>
+          </w:tcPr>
+          <w:p>
+            <w:pPr>
+              <w:cnfStyle w:val="000000100000" w:firstRow="0" w:lastRow="0" w:firstColumn="0" w:lastColumn="0" w:oddVBand="0" w:evenVBand="0" w:oddHBand="1" w:evenHBand="0" w:firstRowFirstColumn="0" w:firstRowLastColumn="0" w:lastRowFirstColumn="0" w:lastRowLastColumn="0"/>
+            </w:pPr>
+            <w:r>
+              <w:t>7</w:t>
+            </w:r>
+          </w:p>
+        </w:tc>
+      </w:tr>
+      <w:tr>
+        <w:tc>
+          <w:tcPr>
+            <w:cnfStyle w:val="001000000000" w:firstRow="0" w:lastRow="0" w:firstColumn="1" w:lastColumn="0" w:oddVBand="0" w:evenVBand="0" w:oddHBand="0" w:evenHBand="0" w:firstRowFirstColumn="0" w:firstRowLastColumn="0" w:lastRowFirstColumn="0" w:lastRowLastColumn="0"/>
+            <w:tcW w:w="3116" w:type="dxa"/>
+          </w:tcPr>
+          <w:p>
+            <w:r>
+              <w:t>Golden Hammer</w:t>
+            </w:r>
+          </w:p>
+        </w:tc>
+        <w:tc>
+          <w:tcPr>
+            <w:tcW w:w="3117" w:type="dxa"/>
+          </w:tcPr>
+          <w:p>
+            <w:pPr>
+              <w:cnfStyle w:val="000000000000" w:firstRow="0" w:lastRow="0" w:firstColumn="0" w:lastColumn="0" w:oddVBand="0" w:evenVBand="0" w:oddHBand="0" w:evenHBand="0" w:firstRowFirstColumn="0" w:firstRowLastColumn="0" w:lastRowFirstColumn="0" w:lastRowLastColumn="0"/>
+            </w:pPr>
+            <w:r>
+              <w:t>Developer</w:t>
+            </w:r>
+          </w:p>
+        </w:tc>
+        <w:tc>
+          <w:tcPr>
+            <w:tcW w:w="3117" w:type="dxa"/>
+          </w:tcPr>
+          <w:p>
+            <w:pPr>
+              <w:cnfStyle w:val="000000000000" w:firstRow="0" w:lastRow="0" w:firstColumn="0" w:lastColumn="0" w:oddVBand="0" w:evenVBand="0" w:oddHBand="0" w:evenHBand="0" w:firstRowFirstColumn="0" w:firstRowLastColumn="0" w:lastRowFirstColumn="0" w:lastRowLastColumn="0"/>
+            </w:pPr>
+            <w:r>
+              <w:t>7</w:t>
+            </w:r>
+          </w:p>
+        </w:tc>
+      </w:tr>
+      <w:tr>
+        <w:trPr>
+          <w:cnfStyle w:val="000000100000" w:firstRow="0" w:lastRow="0" w:firstColumn="0" w:lastColumn="0" w:oddVBand="0" w:evenVBand="0" w:oddHBand="1" w:evenHBand="0" w:firstRowFirstColumn="0" w:firstRowLastColumn="0" w:lastRowFirstColumn="0" w:lastRowLastColumn="0"/>
+        </w:trPr>
+        <w:tc>
+          <w:tcPr>
+            <w:cnfStyle w:val="001000000000" w:firstRow="0" w:lastRow="0" w:firstColumn="1" w:lastColumn="0" w:oddVBand="0" w:evenVBand="0" w:oddHBand="0" w:evenHBand="0" w:firstRowFirstColumn="0" w:firstRowLastColumn="0" w:lastRowFirstColumn="0" w:lastRowLastColumn="0"/>
+            <w:tcW w:w="3116" w:type="dxa"/>
+          </w:tcPr>
+          <w:p>
+            <w:r>
+              <w:t>Analysis Paralysis</w:t>
+            </w:r>
+          </w:p>
+        </w:tc>
+        <w:tc>
+          <w:tcPr>
+            <w:tcW w:w="3117" w:type="dxa"/>
+          </w:tcPr>
+          <w:p>
+            <w:pPr>
+              <w:cnfStyle w:val="000000100000" w:firstRow="0" w:lastRow="0" w:firstColumn="0" w:lastColumn="0" w:oddVBand="0" w:evenVBand="0" w:oddHBand="1" w:evenHBand="0" w:firstRowFirstColumn="0" w:firstRowLastColumn="0" w:lastRowFirstColumn="0" w:lastRowLastColumn="0"/>
+            </w:pPr>
+            <w:r>
+              <w:t>Project Management</w:t>
+            </w:r>
+          </w:p>
+        </w:tc>
+        <w:tc>
+          <w:tcPr>
+            <w:tcW w:w="3117" w:type="dxa"/>
+          </w:tcPr>
+          <w:p>
+            <w:pPr>
+              <w:cnfStyle w:val="000000100000" w:firstRow="0" w:lastRow="0" w:firstColumn="0" w:lastColumn="0" w:oddVBand="0" w:evenVBand="0" w:oddHBand="1" w:evenHBand="0" w:firstRowFirstColumn="0" w:firstRowLastColumn="0" w:lastRowFirstColumn="0" w:lastRowLastColumn="0"/>
+            </w:pPr>
+            <w:r>
+              <w:t>7</w:t>
+            </w:r>
+          </w:p>
+        </w:tc>
+      </w:tr>
+      <w:tr>
+        <w:tc>
+          <w:tcPr>
+            <w:cnfStyle w:val="001000000000" w:firstRow="0" w:lastRow="0" w:firstColumn="1" w:lastColumn="0" w:oddVBand="0" w:evenVBand="0" w:oddHBand="0" w:evenHBand="0" w:firstRowFirstColumn="0" w:firstRowLastColumn="0" w:lastRowFirstColumn="0" w:lastRowLastColumn="0"/>
+            <w:tcW w:w="3116" w:type="dxa"/>
+          </w:tcPr>
+          <w:p>
+            <w:r>
+              <w:t>Cut and Paste</w:t>
+            </w:r>
+          </w:p>
+        </w:tc>
+        <w:tc>
+          <w:tcPr>
+            <w:tcW w:w="3117" w:type="dxa"/>
+          </w:tcPr>
+          <w:p>
+            <w:pPr>
+              <w:cnfStyle w:val="000000000000" w:firstRow="0" w:lastRow="0" w:firstColumn="0" w:lastColumn="0" w:oddVBand="0" w:evenVBand="0" w:oddHBand="0" w:evenHBand="0" w:firstRowFirstColumn="0" w:firstRowLastColumn="0" w:lastRowFirstColumn="0" w:lastRowLastColumn="0"/>
+            </w:pPr>
+            <w:r>
+              <w:t>Application</w:t>
+            </w:r>
+          </w:p>
+        </w:tc>
+        <w:tc>
+          <w:tcPr>
+            <w:tcW w:w="3117" w:type="dxa"/>
+          </w:tcPr>
+          <w:p>
+            <w:pPr>
+              <w:cnfStyle w:val="000000000000" w:firstRow="0" w:lastRow="0" w:firstColumn="0" w:lastColumn="0" w:oddVBand="0" w:evenVBand="0" w:oddHBand="0" w:evenHBand="0" w:firstRowFirstColumn="0" w:firstRowLastColumn="0" w:lastRowFirstColumn="0" w:lastRowLastColumn="0"/>
+            </w:pPr>
+            <w:r>
+              <w:t>8</w:t>
+            </w:r>
+          </w:p>
+        </w:tc>
+      </w:tr>
+      <w:tr>
+        <w:trPr>
+          <w:cnfStyle w:val="000000100000" w:firstRow="0" w:lastRow="0" w:firstColumn="0" w:lastColumn="0" w:oddVBand="0" w:evenVBand="0" w:oddHBand="1" w:evenHBand="0" w:firstRowFirstColumn="0" w:firstRowLastColumn="0" w:lastRowFirstColumn="0" w:lastRowLastColumn="0"/>
+        </w:trPr>
+        <w:tc>
+          <w:tcPr>
+            <w:cnfStyle w:val="001000000000" w:firstRow="0" w:lastRow="0" w:firstColumn="1" w:lastColumn="0" w:oddVBand="0" w:evenVBand="0" w:oddHBand="0" w:evenHBand="0" w:firstRowFirstColumn="0" w:firstRowLastColumn="0" w:lastRowFirstColumn="0" w:lastRowLastColumn="0"/>
+            <w:tcW w:w="3116" w:type="dxa"/>
+          </w:tcPr>
+          <w:p>
+            <w:r>
+              <w:t>Death by Planning</w:t>
+            </w:r>
+          </w:p>
+        </w:tc>
+        <w:tc>
+          <w:tcPr>
+            <w:tcW w:w="3117" w:type="dxa"/>
+          </w:tcPr>
+          <w:p>
+            <w:pPr>
+              <w:cnfStyle w:val="000000100000" w:firstRow="0" w:lastRow="0" w:firstColumn="0" w:lastColumn="0" w:oddVBand="0" w:evenVBand="0" w:oddHBand="1" w:evenHBand="0" w:firstRowFirstColumn="0" w:firstRowLastColumn="0" w:lastRowFirstColumn="0" w:lastRowLastColumn="0"/>
+            </w:pPr>
+            <w:r>
+              <w:t>Project Management</w:t>
+            </w:r>
+          </w:p>
+        </w:tc>
+        <w:tc>
+          <w:tcPr>
+            <w:tcW w:w="3117" w:type="dxa"/>
+          </w:tcPr>
+          <w:p>
+            <w:pPr>
+              <w:cnfStyle w:val="000000100000" w:firstRow="0" w:lastRow="0" w:firstColumn="0" w:lastColumn="0" w:oddVBand="0" w:evenVBand="0" w:oddHBand="1" w:evenHBand="0" w:firstRowFirstColumn="0" w:firstRowLastColumn="0" w:lastRowFirstColumn="0" w:lastRowLastColumn="0"/>
+            </w:pPr>
+            <w:r>
+              <w:t>8</w:t>
+            </w:r>
+          </w:p>
+        </w:tc>
+      </w:tr>
+      <w:tr>
+        <w:tc>
+          <w:tcPr>
+            <w:cnfStyle w:val="001000000000" w:firstRow="0" w:lastRow="0" w:firstColumn="1" w:lastColumn="0" w:oddVBand="0" w:evenVBand="0" w:oddHBand="0" w:evenHBand="0" w:firstRowFirstColumn="0" w:firstRowLastColumn="0" w:lastRowFirstColumn="0" w:lastRowLastColumn="0"/>
+            <w:tcW w:w="3116" w:type="dxa"/>
+          </w:tcPr>
+          <w:p>
+            <w:r>
+              <w:t>Lava Flow</w:t>
+            </w:r>
+          </w:p>
+        </w:tc>
+        <w:tc>
+          <w:tcPr>
+            <w:tcW w:w="3117" w:type="dxa"/>
+          </w:tcPr>
+          <w:p>
+            <w:pPr>
+              <w:cnfStyle w:val="000000000000" w:firstRow="0" w:lastRow="0" w:firstColumn="0" w:lastColumn="0" w:oddVBand="0" w:evenVBand="0" w:oddHBand="0" w:evenHBand="0" w:firstRowFirstColumn="0" w:firstRowLastColumn="0" w:lastRowFirstColumn="0" w:lastRowLastColumn="0"/>
+            </w:pPr>
+            <w:r>
+              <w:t>Project Management</w:t>
+            </w:r>
+          </w:p>
+        </w:tc>
+        <w:tc>
+          <w:tcPr>
+            <w:tcW w:w="3117" w:type="dxa"/>
+          </w:tcPr>
+          <w:p>
+            <w:pPr>
+              <w:cnfStyle w:val="000000000000" w:firstRow="0" w:lastRow="0" w:firstColumn="0" w:lastColumn="0" w:oddVBand="0" w:evenVBand="0" w:oddHBand="0" w:evenHBand="0" w:firstRowFirstColumn="0" w:firstRowLastColumn="0" w:lastRowFirstColumn="0" w:lastRowLastColumn="0"/>
+            </w:pPr>
+            <w:r>
+              <w:t>8</w:t>
+            </w:r>
+          </w:p>
+        </w:tc>
+      </w:tr>
+      <w:tr>
+        <w:trPr>
+          <w:cnfStyle w:val="000000100000" w:firstRow="0" w:lastRow="0" w:firstColumn="0" w:lastColumn="0" w:oddVBand="0" w:evenVBand="0" w:oddHBand="1" w:evenHBand="0" w:firstRowFirstColumn="0" w:firstRowLastColumn="0" w:lastRowFirstColumn="0" w:lastRowLastColumn="0"/>
+        </w:trPr>
+        <w:tc>
+          <w:tcPr>
+            <w:cnfStyle w:val="001000000000" w:firstRow="0" w:lastRow="0" w:firstColumn="1" w:lastColumn="0" w:oddVBand="0" w:evenVBand="0" w:oddHBand="0" w:evenHBand="0" w:firstRowFirstColumn="0" w:firstRowLastColumn="0" w:lastRowFirstColumn="0" w:lastRowLastColumn="0"/>
+            <w:tcW w:w="3116" w:type="dxa"/>
+          </w:tcPr>
+          <w:p>
+            <w:r>
+              <w:t>Boat Anchor</w:t>
+            </w:r>
+          </w:p>
+        </w:tc>
+        <w:tc>
+          <w:tcPr>
+            <w:tcW w:w="3117" w:type="dxa"/>
+          </w:tcPr>
+          <w:p>
+            <w:pPr>
+              <w:cnfStyle w:val="000000100000" w:firstRow="0" w:lastRow="0" w:firstColumn="0" w:lastColumn="0" w:oddVBand="0" w:evenVBand="0" w:oddHBand="1" w:evenHBand="0" w:firstRowFirstColumn="0" w:firstRowLastColumn="0" w:lastRowFirstColumn="0" w:lastRowLastColumn="0"/>
+            </w:pPr>
+            <w:r>
+              <w:t>Architectural</w:t>
+            </w:r>
+          </w:p>
+        </w:tc>
+        <w:tc>
+          <w:tcPr>
+            <w:tcW w:w="3117" w:type="dxa"/>
+          </w:tcPr>
+          <w:p>
+            <w:pPr>
+              <w:cnfStyle w:val="000000100000" w:firstRow="0" w:lastRow="0" w:firstColumn="0" w:lastColumn="0" w:oddVBand="0" w:evenVBand="0" w:oddHBand="1" w:evenHBand="0" w:firstRowFirstColumn="0" w:firstRowLastColumn="0" w:lastRowFirstColumn="0" w:lastRowLastColumn="0"/>
+            </w:pPr>
+            <w:r>
+              <w:t>9</w:t>
+            </w:r>
+          </w:p>
+        </w:tc>
+      </w:tr>
+    </w:tbl>
     <w:p/>
     <w:p/>
     <w:p/>
@@ -467,17 +1474,12 @@
         <w:t xml:space="preserve"> can take their time to understand how the code works bit by bit instead of having to rely on other developers with </w:t>
       </w:r>
       <w:r>
-        <w:t xml:space="preserve">experience. This also decreases the </w:t>
+        <w:t>experience. This also decreases the maintainer’s reliance on documentation which may be poor if the code is complicated.</w:t>
       </w:r>
       <w:r>
-        <w:t>maintainer</w:t>
-      </w:r>
-      <w:r>
-        <w:t>’s reliance on documentation which may be poor if the code is complicated.</w:t>
+        <w:t xml:space="preserve"> Any changes made to maintain the code won’t require extensive new documentation since the simplicity of the code will make it speak for itself. </w:t>
       </w:r>
     </w:p>
-    <w:p/>
-    <w:p/>
     <w:p/>
     <w:p/>
     <w:p/>
@@ -504,7 +1506,7 @@
       </w:r>
     </w:p>
     <w:sectPr>
-      <w:headerReference w:type="default" r:id="rId6"/>
+      <w:headerReference w:type="default" r:id="rId16"/>
       <w:pgSz w:w="12240" w:h="15840"/>
       <w:pgMar w:top="1440" w:right="1440" w:bottom="1440" w:left="1440" w:header="720" w:footer="720" w:gutter="0"/>
       <w:cols w:space="720"/>

</xml_diff>

<commit_message>
Final Draft - Finished the two last questions
</commit_message>
<xml_diff>
--- a/Module 8.docx
+++ b/Module 8.docx
@@ -1456,46 +1456,119 @@
       </w:r>
     </w:p>
     <w:p>
+      <w:pPr>
+        <w:spacing w:line="480" w:lineRule="auto"/>
+        <w:ind w:firstLine="720"/>
+        <w:rPr>
+          <w:sz w:val="24"/>
+          <w:szCs w:val="24"/>
+        </w:rPr>
+      </w:pPr>
       <w:r>
+        <w:rPr>
+          <w:sz w:val="24"/>
+          <w:szCs w:val="24"/>
+        </w:rPr>
         <w:t>Code maintenance and simplicity are related since having the latter will make the former easier to do. Simpler code is easier for developers to understand</w:t>
       </w:r>
       <w:r>
+        <w:rPr>
+          <w:sz w:val="24"/>
+          <w:szCs w:val="24"/>
+        </w:rPr>
         <w:t xml:space="preserve"> because developers will have an easier time deciphering what the code does. When fixing any issues that arise or adding new features, developers will have a better understanding of how the program works and know that they can maintain the software without the fear of breaking everything. </w:t>
       </w:r>
     </w:p>
     <w:p>
+      <w:pPr>
+        <w:spacing w:line="480" w:lineRule="auto"/>
+        <w:ind w:firstLine="720"/>
+        <w:rPr>
+          <w:sz w:val="24"/>
+          <w:szCs w:val="24"/>
+        </w:rPr>
+      </w:pPr>
       <w:r>
+        <w:rPr>
+          <w:sz w:val="24"/>
+          <w:szCs w:val="24"/>
+        </w:rPr>
         <w:t xml:space="preserve">Simple code is the opposite of spaghetti code by being organized in a modular way. By breaking down the code into smaller modules, it becomes easier to maintain since the </w:t>
       </w:r>
       <w:r>
+        <w:rPr>
+          <w:sz w:val="24"/>
+          <w:szCs w:val="24"/>
+        </w:rPr>
         <w:t>maintainer</w:t>
       </w:r>
       <w:r>
+        <w:rPr>
+          <w:sz w:val="24"/>
+          <w:szCs w:val="24"/>
+        </w:rPr>
         <w:t xml:space="preserve"> can take their time to understand how the code works bit by bit instead of having to rely on other developers with </w:t>
       </w:r>
       <w:r>
+        <w:rPr>
+          <w:sz w:val="24"/>
+          <w:szCs w:val="24"/>
+        </w:rPr>
         <w:t>experience. This also decreases the maintainer’s reliance on documentation which may be poor if the code is complicated.</w:t>
       </w:r>
       <w:r>
+        <w:rPr>
+          <w:sz w:val="24"/>
+          <w:szCs w:val="24"/>
+        </w:rPr>
         <w:t xml:space="preserve"> Any changes made to maintain the code won’t require extensive new documentation since the simplicity of the code will make it speak for itself. </w:t>
       </w:r>
+      <w:r>
+        <w:rPr>
+          <w:sz w:val="24"/>
+          <w:szCs w:val="24"/>
+        </w:rPr>
+        <w:t xml:space="preserve">Modular code can also be restructured by having modules swapped in and out without breaking the entire program. This reduces the work and time needed to maintain the software in the long run. </w:t>
+      </w:r>
     </w:p>
-    <w:p/>
-    <w:p/>
-    <w:p/>
-    <w:p/>
-    <w:p/>
-    <w:p/>
-    <w:p/>
-    <w:p/>
-    <w:p/>
-    <w:p/>
-    <w:p/>
-    <w:p/>
-    <w:p/>
-    <w:p/>
-    <w:p/>
-    <w:p/>
+    <w:p>
+      <w:pPr>
+        <w:spacing w:line="480" w:lineRule="auto"/>
+        <w:ind w:firstLine="720"/>
+        <w:rPr>
+          <w:sz w:val="24"/>
+          <w:szCs w:val="24"/>
+        </w:rPr>
+      </w:pPr>
+      <w:r>
+        <w:rPr>
+          <w:sz w:val="24"/>
+          <w:szCs w:val="24"/>
+        </w:rPr>
+        <w:t xml:space="preserve">Another advantage to writing simpler code is that it makes debugging easier. </w:t>
+      </w:r>
+      <w:r>
+        <w:rPr>
+          <w:sz w:val="24"/>
+          <w:szCs w:val="24"/>
+        </w:rPr>
+        <w:t>Unit testing is easier to implement as it’s recommended that code be structured in a simple and modular way so that chunks of code can be tested in isolation.</w:t>
+      </w:r>
+      <w:r>
+        <w:rPr>
+          <w:sz w:val="24"/>
+          <w:szCs w:val="24"/>
+        </w:rPr>
+        <w:t xml:space="preserve"> This makes maintaining the software easier since unit testing helps the developers </w:t>
+      </w:r>
+      <w:r>
+        <w:rPr>
+          <w:sz w:val="24"/>
+          <w:szCs w:val="24"/>
+        </w:rPr>
+        <w:t>quickly pinpoint if any changes to the code produce unintended results.</w:t>
+      </w:r>
+    </w:p>
     <w:p>
       <w:pPr>
         <w:pStyle w:val="Heading1"/>
@@ -1503,6 +1576,114 @@
       <w:r>
         <w:lastRenderedPageBreak/>
         <w:t>Runtime efficiency and code simplicity are often competing goals. How can you deal with this problem? Is it possible to have code that is both simple and efficient?</w:t>
+      </w:r>
+    </w:p>
+    <w:p>
+      <w:pPr>
+        <w:spacing w:line="480" w:lineRule="auto"/>
+        <w:ind w:firstLine="720"/>
+        <w:rPr>
+          <w:sz w:val="24"/>
+          <w:szCs w:val="24"/>
+        </w:rPr>
+      </w:pPr>
+      <w:r>
+        <w:rPr>
+          <w:sz w:val="24"/>
+          <w:szCs w:val="24"/>
+        </w:rPr>
+        <w:t xml:space="preserve">A way to solve the problem of choosing performance over simplicity is to review what the software requirements are and prioritize the method that makes the most sense for the given application. </w:t>
+      </w:r>
+      <w:r>
+        <w:rPr>
+          <w:sz w:val="24"/>
+          <w:szCs w:val="24"/>
+        </w:rPr>
+        <w:t>If performance isn’t a high priority, then it makes more sense to prioritize simple code as it’s easier to maintain in the long run due to it being easier to understand and implement.</w:t>
+      </w:r>
+    </w:p>
+    <w:p>
+      <w:pPr>
+        <w:spacing w:line="480" w:lineRule="auto"/>
+        <w:ind w:firstLine="720"/>
+        <w:rPr>
+          <w:sz w:val="24"/>
+          <w:szCs w:val="24"/>
+        </w:rPr>
+      </w:pPr>
+      <w:r>
+        <w:rPr>
+          <w:sz w:val="24"/>
+          <w:szCs w:val="24"/>
+        </w:rPr>
+        <w:t xml:space="preserve">If balance is necessary, then </w:t>
+      </w:r>
+      <w:r>
+        <w:rPr>
+          <w:sz w:val="24"/>
+          <w:szCs w:val="24"/>
+        </w:rPr>
+        <w:t>it’s</w:t>
+      </w:r>
+      <w:r>
+        <w:rPr>
+          <w:sz w:val="24"/>
+          <w:szCs w:val="24"/>
+        </w:rPr>
+        <w:t xml:space="preserve"> best to see which sections of code take up most of the runtime and only optimize those chunks. To find these performance bottlenecks, developers can use profiling tools like JMeter to find the offending sections of code and see exactly how much runtime they take up. </w:t>
+      </w:r>
+      <w:r>
+        <w:rPr>
+          <w:sz w:val="24"/>
+          <w:szCs w:val="24"/>
+        </w:rPr>
+        <w:t xml:space="preserve">It makes the most sense to optimize only the problematic sections of code since they take up most of the runtime. </w:t>
+      </w:r>
+      <w:r>
+        <w:rPr>
+          <w:sz w:val="24"/>
+          <w:szCs w:val="24"/>
+        </w:rPr>
+        <w:t>This way, a majority of the project can retain a simple and easy</w:t>
+      </w:r>
+      <w:r>
+        <w:rPr>
+          <w:sz w:val="24"/>
+          <w:szCs w:val="24"/>
+        </w:rPr>
+        <w:t>-to-</w:t>
+      </w:r>
+      <w:r>
+        <w:rPr>
+          <w:sz w:val="24"/>
+          <w:szCs w:val="24"/>
+        </w:rPr>
+        <w:t xml:space="preserve">understand structure, which will make it more bearable for future developers to deal with the small section of complex code. </w:t>
+      </w:r>
+    </w:p>
+    <w:p>
+      <w:pPr>
+        <w:spacing w:line="480" w:lineRule="auto"/>
+        <w:ind w:firstLine="720"/>
+        <w:rPr>
+          <w:sz w:val="24"/>
+          <w:szCs w:val="24"/>
+        </w:rPr>
+      </w:pPr>
+      <w:r>
+        <w:rPr>
+          <w:sz w:val="24"/>
+          <w:szCs w:val="24"/>
+        </w:rPr>
+        <w:t xml:space="preserve">One way to have both simple and efficient code is by using existing code libraries. These libraries contain methods that can do complex code operations without the developer having to reinvent the wheel to do it themselves. Since the complex logic is hidden from the developer, it makes the code simpler to maintain since the developer doesn’t have to worry about inadvertently changing the inner workings of these methods. Also, if the problem in question has been solved before, then it is likely that a library </w:t>
+      </w:r>
+      <w:r>
+        <w:rPr>
+          <w:sz w:val="24"/>
+          <w:szCs w:val="24"/>
+        </w:rPr>
+        <w:lastRenderedPageBreak/>
+        <w:t>contains a more efficient way of solving the problem than whatever the developer came up with themselves.</w:t>
       </w:r>
     </w:p>
     <w:sectPr>

</xml_diff>